<commit_message>
Update: Add TKThongTinNhomDich,Truyen,NguoiDung tai UCThongKeThongTin. FINISHED: 4 dac ta USECASE 'VIET_*******'
</commit_message>
<xml_diff>
--- a/TaiLieu/Chuong2/DacTaUseCase/Viet_QLTatCaTruyen.docx
+++ b/TaiLieu/Chuong2/DacTaUseCase/Viet_QLTatCaTruyen.docx
@@ -1104,7 +1104,21 @@
                 <w:b/>
                 <w:color w:val="000000"/>
               </w:rPr>
-              <w:t>Tại bước 5:</w:t>
+              <w:t xml:space="preserve">Tại bước </w:t>
+            </w:r>
+            <w:r>
+              <w:rPr>
+                <w:b/>
+                <w:color w:val="000000"/>
+              </w:rPr>
+              <w:t>3</w:t>
+            </w:r>
+            <w:r>
+              <w:rPr>
+                <w:b/>
+                <w:color w:val="000000"/>
+              </w:rPr>
+              <w:t>:</w:t>
             </w:r>
           </w:p>
           <w:p>
@@ -1179,8 +1193,16 @@
               <w:rPr>
                 <w:color w:val="000000"/>
               </w:rPr>
-              <w:t>- Quay lại bước 5</w:t>
-            </w:r>
+              <w:t>- Quay lại bướ</w:t>
+            </w:r>
+            <w:r>
+              <w:rPr>
+                <w:color w:val="000000"/>
+              </w:rPr>
+              <w:t>c 3</w:t>
+            </w:r>
+            <w:bookmarkStart w:id="2" w:name="_GoBack"/>
+            <w:bookmarkEnd w:id="2"/>
             <w:r>
               <w:rPr>
                 <w:color w:val="000000"/>
@@ -1686,8 +1708,6 @@
               </w:rPr>
               <w:t xml:space="preserve">Người quản lý </w:t>
             </w:r>
-            <w:bookmarkStart w:id="2" w:name="_GoBack"/>
-            <w:bookmarkEnd w:id="2"/>
             <w:r>
               <w:rPr>
                 <w:color w:val="000000"/>
@@ -5366,7 +5386,7 @@
 </file>
 
 <file path=customXml/itemProps1.xml><?xml version="1.0" encoding="utf-8"?>
-<ds:datastoreItem xmlns:ds="http://schemas.openxmlformats.org/officeDocument/2006/customXml" ds:itemID="{B9AAB794-967D-4523-9222-5B6F75FB73D4}">
+<ds:datastoreItem xmlns:ds="http://schemas.openxmlformats.org/officeDocument/2006/customXml" ds:itemID="{69FDA0DF-2265-4819-9173-4723BB2754CE}">
   <ds:schemaRefs>
     <ds:schemaRef ds:uri="http://schemas.openxmlformats.org/officeDocument/2006/bibliography"/>
   </ds:schemaRefs>

</xml_diff>